<commit_message>
add post about fluffy
</commit_message>
<xml_diff>
--- a/assets/harshgadodia.docx
+++ b/assets/harshgadodia.docx
@@ -43,7 +43,6 @@
         </w:rPr>
         <w:t xml:space="preserve"> </w:t>
       </w:r>
-      <w:proofErr w:type="gramStart"/>
       <w:r>
         <w:rPr>
           <w:rFonts w:ascii="Arial" w:hAnsi="Arial" w:cs="Arial"/>
@@ -52,7 +51,6 @@
         </w:rPr>
         <w:t>14</w:t>
       </w:r>
-      <w:proofErr w:type="gramEnd"/>
       <w:r>
         <w:rPr>
           <w:rFonts w:ascii="Arial" w:hAnsi="Arial" w:cs="Arial"/>
@@ -167,36 +165,8 @@
           <w:color w:val="7F7F7F" w:themeColor="text1" w:themeTint="80"/>
           <w:w w:val="85"/>
         </w:rPr>
-        <w:t xml:space="preserve">| </w:t>
-      </w:r>
-      <w:proofErr w:type="spellStart"/>
-      <w:r>
-        <w:rPr>
-          <w:rFonts w:ascii="Arial" w:hAnsi="Arial" w:cs="Arial"/>
-          <w:color w:val="7F7F7F" w:themeColor="text1" w:themeTint="80"/>
-          <w:w w:val="85"/>
-        </w:rPr>
-        <w:t>github</w:t>
-      </w:r>
-      <w:proofErr w:type="spellEnd"/>
-      <w:r>
-        <w:rPr>
-          <w:rFonts w:ascii="Arial" w:hAnsi="Arial" w:cs="Arial"/>
-          <w:color w:val="7F7F7F" w:themeColor="text1" w:themeTint="80"/>
-          <w:w w:val="85"/>
-        </w:rPr>
-        <w:t xml:space="preserve"> - </w:t>
-      </w:r>
-      <w:proofErr w:type="spellStart"/>
-      <w:r>
-        <w:rPr>
-          <w:rFonts w:ascii="Arial" w:hAnsi="Arial" w:cs="Arial"/>
-          <w:color w:val="7F7F7F" w:themeColor="text1" w:themeTint="80"/>
-          <w:w w:val="85"/>
-        </w:rPr>
-        <w:t>harshgadodia</w:t>
-      </w:r>
-      <w:proofErr w:type="spellEnd"/>
+        <w:t>| github - harshgadodia</w:t>
+      </w:r>
     </w:p>
     <w:p>
       <w:pPr>
@@ -941,21 +911,7 @@
           <w:rFonts w:ascii="Arial" w:hAnsi="Arial" w:cs="Arial"/>
         </w:rPr>
         <w:tab/>
-        <w:t xml:space="preserve">Ngee Ann </w:t>
-      </w:r>
-      <w:proofErr w:type="spellStart"/>
-      <w:r>
-        <w:rPr>
-          <w:rFonts w:ascii="Arial" w:hAnsi="Arial" w:cs="Arial"/>
-        </w:rPr>
-        <w:t>Kongsi</w:t>
-      </w:r>
-      <w:proofErr w:type="spellEnd"/>
-      <w:r>
-        <w:rPr>
-          <w:rFonts w:ascii="Arial" w:hAnsi="Arial" w:cs="Arial"/>
-        </w:rPr>
-        <w:t xml:space="preserve"> </w:t>
+        <w:t xml:space="preserve">Ngee Ann Kongsi </w:t>
       </w:r>
       <w:r>
         <w:rPr>
@@ -984,7 +940,6 @@
     </w:p>
     <w:p>
       <w:pPr>
-        <w:ind w:left="546"/>
         <w:rPr>
           <w:rFonts w:ascii="Arial" w:hAnsi="Arial" w:cs="Arial"/>
           <w:color w:val="6A6A6A"/>
@@ -999,129 +954,18 @@
           <w:w w:val="120"/>
           <w:sz w:val="32"/>
         </w:rPr>
-        <w:t>COURSEWORK</w:t>
-      </w:r>
-    </w:p>
-    <w:p>
-      <w:pPr>
-        <w:tabs>
-          <w:tab w:val="left" w:pos="1377"/>
-        </w:tabs>
-        <w:spacing w:before="67"/>
-        <w:rPr>
-          <w:rFonts w:ascii="Arial" w:hAnsi="Arial" w:cs="Arial"/>
-        </w:rPr>
-      </w:pPr>
-      <w:r>
-        <w:rPr>
-          <w:rFonts w:ascii="Arial" w:hAnsi="Arial" w:cs="Arial"/>
-        </w:rPr>
-        <w:t xml:space="preserve">        Data Structures and Algorithms</w:t>
-      </w:r>
-    </w:p>
-    <w:p>
-      <w:pPr>
-        <w:tabs>
-          <w:tab w:val="left" w:pos="1377"/>
-        </w:tabs>
-        <w:spacing w:before="67"/>
-        <w:rPr>
-          <w:rFonts w:ascii="Arial" w:hAnsi="Arial" w:cs="Arial"/>
-        </w:rPr>
-      </w:pPr>
-      <w:r>
-        <w:rPr>
-          <w:rFonts w:ascii="Arial" w:hAnsi="Arial" w:cs="Arial"/>
-        </w:rPr>
-        <w:t xml:space="preserve">        Software Engineering</w:t>
-      </w:r>
-    </w:p>
-    <w:p>
-      <w:pPr>
-        <w:tabs>
-          <w:tab w:val="left" w:pos="1377"/>
-        </w:tabs>
-        <w:spacing w:before="67"/>
-        <w:rPr>
-          <w:rFonts w:ascii="Arial" w:hAnsi="Arial" w:cs="Arial"/>
-        </w:rPr>
-      </w:pPr>
-      <w:r>
-        <w:rPr>
-          <w:rFonts w:ascii="Arial" w:hAnsi="Arial" w:cs="Arial"/>
-        </w:rPr>
-        <w:t xml:space="preserve">        Computer Interfaces</w:t>
-      </w:r>
-    </w:p>
-    <w:p>
-      <w:pPr>
-        <w:tabs>
-          <w:tab w:val="left" w:pos="1377"/>
-        </w:tabs>
-        <w:spacing w:before="67"/>
-        <w:rPr>
-          <w:rFonts w:ascii="Arial" w:hAnsi="Arial" w:cs="Arial"/>
-        </w:rPr>
-      </w:pPr>
-      <w:r>
-        <w:rPr>
-          <w:rFonts w:ascii="Arial" w:hAnsi="Arial" w:cs="Arial"/>
-        </w:rPr>
-        <w:t xml:space="preserve">        Computer Networks</w:t>
-      </w:r>
-    </w:p>
-    <w:p>
-      <w:pPr>
-        <w:tabs>
-          <w:tab w:val="left" w:pos="1377"/>
-        </w:tabs>
-        <w:spacing w:before="67"/>
-        <w:rPr>
-          <w:rFonts w:ascii="Arial" w:hAnsi="Arial" w:cs="Arial"/>
-        </w:rPr>
-      </w:pPr>
-      <w:r>
-        <w:rPr>
-          <w:rFonts w:ascii="Arial" w:hAnsi="Arial" w:cs="Arial"/>
-        </w:rPr>
-        <w:t xml:space="preserve">        Operating Systems</w:t>
-      </w:r>
-    </w:p>
-    <w:p>
-      <w:pPr>
-        <w:tabs>
-          <w:tab w:val="left" w:pos="1377"/>
-        </w:tabs>
-        <w:spacing w:before="67"/>
-        <w:rPr>
-          <w:rFonts w:ascii="Arial" w:hAnsi="Arial" w:cs="Arial"/>
-        </w:rPr>
-      </w:pPr>
-      <w:r>
-        <w:rPr>
-          <w:rFonts w:ascii="Arial" w:hAnsi="Arial" w:cs="Arial"/>
-        </w:rPr>
-        <w:t xml:space="preserve">        Databases</w:t>
-      </w:r>
-    </w:p>
-    <w:p>
-      <w:pPr>
-        <w:tabs>
-          <w:tab w:val="left" w:pos="1377"/>
-        </w:tabs>
-        <w:spacing w:before="67"/>
+        <w:t xml:space="preserve">    </w:t>
+      </w:r>
+      <w:bookmarkStart w:id="7" w:name="_GoBack"/>
+      <w:bookmarkEnd w:id="7"/>
+      <w:r>
         <w:rPr>
           <w:rFonts w:ascii="Arial" w:hAnsi="Arial" w:cs="Arial"/>
           <w:color w:val="6A6A6A"/>
           <w:w w:val="120"/>
           <w:sz w:val="32"/>
         </w:rPr>
-      </w:pPr>
-      <w:r>
-        <w:rPr>
-          <w:rFonts w:ascii="Arial" w:hAnsi="Arial" w:cs="Arial"/>
-        </w:rPr>
-        <w:t xml:space="preserve">        Computer Architecture</w:t>
+        <w:t>COURSEWORK</w:t>
       </w:r>
     </w:p>
     <w:p>
@@ -1138,7 +982,7 @@
         <w:rPr>
           <w:rFonts w:ascii="Arial" w:hAnsi="Arial" w:cs="Arial"/>
         </w:rPr>
-        <w:t xml:space="preserve">        Signals and Systems</w:t>
+        <w:t xml:space="preserve">        Data Structures and Algorithms</w:t>
       </w:r>
     </w:p>
     <w:p>
@@ -1155,7 +999,7 @@
         <w:rPr>
           <w:rFonts w:ascii="Arial" w:hAnsi="Arial" w:cs="Arial"/>
         </w:rPr>
-        <w:t xml:space="preserve">        Digital Fundamentals</w:t>
+        <w:t xml:space="preserve">        Software Engineering</w:t>
       </w:r>
     </w:p>
     <w:p>
@@ -1172,7 +1016,7 @@
         <w:rPr>
           <w:rFonts w:ascii="Arial" w:hAnsi="Arial" w:cs="Arial"/>
         </w:rPr>
-        <w:t xml:space="preserve">        Probability and Statistics</w:t>
+        <w:t xml:space="preserve">        Computer Interfaces</w:t>
       </w:r>
     </w:p>
     <w:p>
@@ -1189,12 +1033,49 @@
         <w:rPr>
           <w:rFonts w:ascii="Arial" w:hAnsi="Arial" w:cs="Arial"/>
         </w:rPr>
-        <w:t xml:space="preserve">        </w:t>
-      </w:r>
-    </w:p>
-    <w:p>
-      <w:pPr>
-        <w:ind w:left="546"/>
+        <w:t xml:space="preserve">        Computer Networks</w:t>
+      </w:r>
+    </w:p>
+    <w:p>
+      <w:pPr>
+        <w:tabs>
+          <w:tab w:val="left" w:pos="1377"/>
+        </w:tabs>
+        <w:spacing w:before="67"/>
+        <w:rPr>
+          <w:rFonts w:ascii="Arial" w:hAnsi="Arial" w:cs="Arial"/>
+        </w:rPr>
+      </w:pPr>
+      <w:r>
+        <w:rPr>
+          <w:rFonts w:ascii="Arial" w:hAnsi="Arial" w:cs="Arial"/>
+        </w:rPr>
+        <w:t xml:space="preserve">        Operating Systems</w:t>
+      </w:r>
+    </w:p>
+    <w:p>
+      <w:pPr>
+        <w:tabs>
+          <w:tab w:val="left" w:pos="1377"/>
+        </w:tabs>
+        <w:spacing w:before="67"/>
+        <w:rPr>
+          <w:rFonts w:ascii="Arial" w:hAnsi="Arial" w:cs="Arial"/>
+        </w:rPr>
+      </w:pPr>
+      <w:r>
+        <w:rPr>
+          <w:rFonts w:ascii="Arial" w:hAnsi="Arial" w:cs="Arial"/>
+        </w:rPr>
+        <w:t xml:space="preserve">        Databases</w:t>
+      </w:r>
+    </w:p>
+    <w:p>
+      <w:pPr>
+        <w:tabs>
+          <w:tab w:val="left" w:pos="1377"/>
+        </w:tabs>
+        <w:spacing w:before="67"/>
         <w:rPr>
           <w:rFonts w:ascii="Arial" w:hAnsi="Arial" w:cs="Arial"/>
           <w:color w:val="6A6A6A"/>
@@ -1202,6 +1083,91 @@
           <w:sz w:val="32"/>
         </w:rPr>
       </w:pPr>
+      <w:r>
+        <w:rPr>
+          <w:rFonts w:ascii="Arial" w:hAnsi="Arial" w:cs="Arial"/>
+        </w:rPr>
+        <w:t xml:space="preserve">        Computer Architecture</w:t>
+      </w:r>
+    </w:p>
+    <w:p>
+      <w:pPr>
+        <w:tabs>
+          <w:tab w:val="left" w:pos="1377"/>
+        </w:tabs>
+        <w:spacing w:before="67"/>
+        <w:rPr>
+          <w:rFonts w:ascii="Arial" w:hAnsi="Arial" w:cs="Arial"/>
+        </w:rPr>
+      </w:pPr>
+      <w:r>
+        <w:rPr>
+          <w:rFonts w:ascii="Arial" w:hAnsi="Arial" w:cs="Arial"/>
+        </w:rPr>
+        <w:t xml:space="preserve">        Signals and Systems</w:t>
+      </w:r>
+    </w:p>
+    <w:p>
+      <w:pPr>
+        <w:tabs>
+          <w:tab w:val="left" w:pos="1377"/>
+        </w:tabs>
+        <w:spacing w:before="67"/>
+        <w:rPr>
+          <w:rFonts w:ascii="Arial" w:hAnsi="Arial" w:cs="Arial"/>
+        </w:rPr>
+      </w:pPr>
+      <w:r>
+        <w:rPr>
+          <w:rFonts w:ascii="Arial" w:hAnsi="Arial" w:cs="Arial"/>
+        </w:rPr>
+        <w:t xml:space="preserve">        Digital Fundamentals</w:t>
+      </w:r>
+    </w:p>
+    <w:p>
+      <w:pPr>
+        <w:tabs>
+          <w:tab w:val="left" w:pos="1377"/>
+        </w:tabs>
+        <w:spacing w:before="67"/>
+        <w:rPr>
+          <w:rFonts w:ascii="Arial" w:hAnsi="Arial" w:cs="Arial"/>
+        </w:rPr>
+      </w:pPr>
+      <w:r>
+        <w:rPr>
+          <w:rFonts w:ascii="Arial" w:hAnsi="Arial" w:cs="Arial"/>
+        </w:rPr>
+        <w:t xml:space="preserve">        Probability and Statistics</w:t>
+      </w:r>
+    </w:p>
+    <w:p>
+      <w:pPr>
+        <w:tabs>
+          <w:tab w:val="left" w:pos="1377"/>
+        </w:tabs>
+        <w:spacing w:before="67"/>
+        <w:rPr>
+          <w:rFonts w:ascii="Arial" w:hAnsi="Arial" w:cs="Arial"/>
+        </w:rPr>
+      </w:pPr>
+      <w:r>
+        <w:rPr>
+          <w:rFonts w:ascii="Arial" w:hAnsi="Arial" w:cs="Arial"/>
+        </w:rPr>
+        <w:t xml:space="preserve">        </w:t>
+      </w:r>
+    </w:p>
+    <w:p>
+      <w:pPr>
+        <w:ind w:left="546"/>
+        <w:rPr>
+          <w:rFonts w:ascii="Arial" w:hAnsi="Arial" w:cs="Arial"/>
+          <w:color w:val="6A6A6A"/>
+          <w:w w:val="120"/>
+          <w:sz w:val="32"/>
+        </w:rPr>
+      </w:pPr>
     </w:p>
     <w:p>
       <w:pPr>
@@ -1264,8 +1230,8 @@
         </w:rPr>
         <w:br w:type="column"/>
       </w:r>
-      <w:bookmarkStart w:id="7" w:name="Clubs"/>
-      <w:bookmarkEnd w:id="7"/>
+      <w:bookmarkStart w:id="8" w:name="Clubs"/>
+      <w:bookmarkEnd w:id="8"/>
       <w:r>
         <w:rPr>
           <w:rFonts w:ascii="Arial" w:hAnsi="Arial" w:cs="Arial"/>
@@ -1933,27 +1899,7 @@
           <w:color w:val="333333"/>
           <w:sz w:val="24"/>
         </w:rPr>
-        <w:t xml:space="preserve">       </w:t>
-      </w:r>
-      <w:proofErr w:type="spellStart"/>
-      <w:r>
-        <w:rPr>
-          <w:rFonts w:ascii="Arial" w:hAnsi="Arial" w:cs="Arial"/>
-          <w:b/>
-          <w:color w:val="333333"/>
-          <w:sz w:val="24"/>
-        </w:rPr>
-        <w:t>Sharktanks</w:t>
-      </w:r>
-      <w:proofErr w:type="spellEnd"/>
-      <w:r>
-        <w:rPr>
-          <w:rFonts w:ascii="Arial" w:hAnsi="Arial" w:cs="Arial"/>
-          <w:b/>
-          <w:color w:val="333333"/>
-          <w:sz w:val="24"/>
-        </w:rPr>
-        <w:t xml:space="preserve"> </w:t>
+        <w:t xml:space="preserve">       Sharktanks </w:t>
       </w:r>
       <w:r>
         <w:rPr>
@@ -2070,21 +2016,7 @@
         <w:rPr>
           <w:rFonts w:ascii="Arial" w:hAnsi="Arial" w:cs="Arial"/>
         </w:rPr>
-        <w:t xml:space="preserve">, and </w:t>
-      </w:r>
-      <w:proofErr w:type="spellStart"/>
-      <w:r>
-        <w:rPr>
-          <w:rFonts w:ascii="Arial" w:hAnsi="Arial" w:cs="Arial"/>
-        </w:rPr>
-        <w:t>Sequelize</w:t>
-      </w:r>
-      <w:proofErr w:type="spellEnd"/>
-      <w:r>
-        <w:rPr>
-          <w:rFonts w:ascii="Arial" w:hAnsi="Arial" w:cs="Arial"/>
-        </w:rPr>
-        <w:t xml:space="preserve"> </w:t>
+        <w:t xml:space="preserve">, and Sequelize </w:t>
       </w:r>
       <w:r>
         <w:rPr>
@@ -2143,19 +2075,8 @@
           <w:color w:val="333333"/>
           <w:sz w:val="24"/>
         </w:rPr>
-        <w:t xml:space="preserve">       </w:t>
-      </w:r>
-      <w:proofErr w:type="spellStart"/>
-      <w:r>
-        <w:rPr>
-          <w:rFonts w:ascii="Arial" w:hAnsi="Arial" w:cs="Arial"/>
-          <w:b/>
-          <w:color w:val="333333"/>
-          <w:sz w:val="24"/>
-        </w:rPr>
-        <w:t>FoodHero</w:t>
-      </w:r>
-      <w:proofErr w:type="spellEnd"/>
+        <w:t xml:space="preserve">       FoodHero</w:t>
+      </w:r>
       <w:r>
         <w:rPr>
           <w:rFonts w:ascii="Arial" w:hAnsi="Arial" w:cs="Arial"/>
@@ -2286,8 +2207,6 @@
           <w:rFonts w:ascii="Arial" w:hAnsi="Arial" w:cs="Arial"/>
         </w:rPr>
       </w:pPr>
-      <w:bookmarkStart w:id="8" w:name="_GoBack"/>
-      <w:bookmarkEnd w:id="8"/>
       <w:r>
         <w:rPr>
           <w:rFonts w:ascii="Arial" w:hAnsi="Arial" w:cs="Arial"/>

</xml_diff>